<commit_message>
Finish following directions quiz
</commit_message>
<xml_diff>
--- a/Unit1/Unit1 15-16.docx
+++ b/Unit1/Unit1 15-16.docx
@@ -369,7 +369,16 @@
           <w:rFonts w:ascii="Arial" w:hAnsi="Arial" w:cs="Arial"/>
           <w:sz w:val="28"/>
         </w:rPr>
-        <w:t>ts stand up and shout “hooray.”</w:t>
+        <w:t>ts stand up</w:t>
+      </w:r>
+      <w:bookmarkStart w:id="0" w:name="_GoBack"/>
+      <w:bookmarkEnd w:id="0"/>
+      <w:r>
+        <w:rPr>
+          <w:rFonts w:ascii="Arial" w:hAnsi="Arial" w:cs="Arial"/>
+          <w:sz w:val="28"/>
+        </w:rPr>
+        <w:t xml:space="preserve"> and shout “hooray.”</w:t>
       </w:r>
     </w:p>
     <w:p>
@@ -422,24 +431,45 @@
           <w:rFonts w:ascii="Arial" w:hAnsi="Arial" w:cs="Arial"/>
           <w:sz w:val="28"/>
         </w:rPr>
-        <w:t xml:space="preserve">Point out that a perfect paper is one which has only the word “December” written in the top left corner. (The directions said to </w:t>
-      </w:r>
-      <w:proofErr w:type="gramStart"/>
+        <w:t xml:space="preserve">Point out that a perfect paper is one which has only the word “December” written </w:t>
+      </w:r>
+      <w:r>
+        <w:rPr>
+          <w:rFonts w:ascii="Arial" w:hAnsi="Arial" w:cs="Arial"/>
+          <w:sz w:val="28"/>
+          <w:highlight w:val="green"/>
+        </w:rPr>
+        <w:t>at the bottom</w:t>
+      </w:r>
+      <w:r>
+        <w:rPr>
+          <w:rFonts w:ascii="Arial" w:hAnsi="Arial" w:cs="Arial"/>
+          <w:sz w:val="28"/>
+        </w:rPr>
+        <w:t xml:space="preserve"> </w:t>
+      </w:r>
+      <w:r>
+        <w:rPr>
+          <w:rFonts w:ascii="Arial" w:hAnsi="Arial" w:cs="Arial"/>
+          <w:strike/>
+          <w:sz w:val="28"/>
+        </w:rPr>
+        <w:t>in the top left corner</w:t>
+      </w:r>
+      <w:r>
+        <w:rPr>
+          <w:rFonts w:ascii="Arial" w:hAnsi="Arial" w:cs="Arial"/>
+          <w:sz w:val="28"/>
+        </w:rPr>
+        <w:t xml:space="preserve">. (The </w:t>
+      </w:r>
       <w:r>
         <w:rPr>
           <w:rFonts w:ascii="Arial" w:hAnsi="Arial" w:cs="Arial"/>
           <w:sz w:val="28"/>
         </w:rPr>
         <w:lastRenderedPageBreak/>
-        <w:t>read</w:t>
-      </w:r>
-      <w:proofErr w:type="gramEnd"/>
-      <w:r>
-        <w:rPr>
-          <w:rFonts w:ascii="Arial" w:hAnsi="Arial" w:cs="Arial"/>
-          <w:sz w:val="28"/>
-        </w:rPr>
-        <w:t xml:space="preserve"> all parts of the test before doing anything and step 14 says to only comple</w:t>
+        <w:t>directions said to read all parts of the test before doing anything and step 14 says to only comple</w:t>
       </w:r>
       <w:r>
         <w:rPr>
@@ -684,23 +714,7 @@
           <w:rFonts w:ascii="Arial" w:hAnsi="Arial" w:cs="Arial"/>
           <w:sz w:val="28"/>
         </w:rPr>
-        <w:t xml:space="preserve">Read each instruction and carry it out—literally. For example, if the first instruction is “put the peanut butter on the bread,” take the jar of peanut butter and put it on the loaf of bread. If an instruction says to “spread the peanut butter on the bread,” use your fingers rather than a knife. If an instruction says to “cut the </w:t>
-      </w:r>
-      <w:proofErr w:type="gramStart"/>
-      <w:r>
-        <w:rPr>
-          <w:rFonts w:ascii="Arial" w:hAnsi="Arial" w:cs="Arial"/>
-          <w:sz w:val="28"/>
-        </w:rPr>
-        <w:t>sandwich</w:t>
-      </w:r>
-      <w:proofErr w:type="gramEnd"/>
-      <w:r>
-        <w:rPr>
-          <w:rFonts w:ascii="Arial" w:hAnsi="Arial" w:cs="Arial"/>
-          <w:sz w:val="28"/>
-        </w:rPr>
-        <w:t xml:space="preserve"> in half,” be creative and cut it between the two slices of bread. </w:t>
+        <w:t xml:space="preserve">Read each instruction and carry it out—literally. For example, if the first instruction is “put the peanut butter on the bread,” take the jar of peanut butter and put it on the loaf of bread. If an instruction says to “spread the peanut butter on the bread,” use your fingers rather than a knife. If an instruction says to “cut the sandwich in half,” be creative and cut it between the two slices of bread. </w:t>
       </w:r>
       <w:r>
         <w:rPr>
@@ -992,11 +1006,16 @@
     <w:p>
       <w:pPr>
         <w:spacing w:after="240"/>
-      </w:pPr>
-      <w:r>
-        <w:rPr>
-          <w:rFonts w:ascii="Arial" w:hAnsi="Arial" w:cs="Arial"/>
-          <w:sz w:val="28"/>
+        <w:rPr>
+          <w:sz w:val="24"/>
+          <w:szCs w:val="24"/>
+        </w:rPr>
+      </w:pPr>
+      <w:r>
+        <w:rPr>
+          <w:rFonts w:ascii="Arial" w:hAnsi="Arial" w:cs="Arial"/>
+          <w:sz w:val="24"/>
+          <w:szCs w:val="24"/>
         </w:rPr>
         <w:lastRenderedPageBreak/>
         <w:t>Following Directions Quiz</w:t>
@@ -1005,11 +1024,16 @@
     <w:p>
       <w:pPr>
         <w:spacing w:after="240"/>
-      </w:pPr>
-      <w:r>
-        <w:rPr>
-          <w:rFonts w:ascii="Arial" w:hAnsi="Arial" w:cs="Arial"/>
-          <w:sz w:val="28"/>
+        <w:rPr>
+          <w:sz w:val="24"/>
+          <w:szCs w:val="24"/>
+        </w:rPr>
+      </w:pPr>
+      <w:r>
+        <w:rPr>
+          <w:rFonts w:ascii="Arial" w:hAnsi="Arial" w:cs="Arial"/>
+          <w:sz w:val="24"/>
+          <w:szCs w:val="24"/>
         </w:rPr>
         <w:t>Directions: You have a 5 minute time limit to complete the parts of this quiz. You are to use a word processor to fill out the quiz.  Carefully read all of the parts of the quiz before doing anything. In order to ensure the accuracy of this quiz, you should not use more than the allotted time of 5 minutes. Good Luck!!</w:t>
       </w:r>
@@ -1017,11 +1041,16 @@
     <w:p>
       <w:pPr>
         <w:spacing w:after="240"/>
-      </w:pPr>
-      <w:r>
-        <w:rPr>
-          <w:rFonts w:ascii="Arial" w:hAnsi="Arial" w:cs="Arial"/>
-          <w:sz w:val="28"/>
+        <w:rPr>
+          <w:sz w:val="24"/>
+          <w:szCs w:val="24"/>
+        </w:rPr>
+      </w:pPr>
+      <w:r>
+        <w:rPr>
+          <w:rFonts w:ascii="Arial" w:hAnsi="Arial" w:cs="Arial"/>
+          <w:sz w:val="24"/>
+          <w:szCs w:val="24"/>
         </w:rPr>
         <w:t>You may begin now!!</w:t>
       </w:r>
@@ -1034,18 +1063,24 @@
           <w:numId w:val="4"/>
         </w:numPr>
         <w:spacing w:after="280"/>
-      </w:pPr>
-      <w:r>
-        <w:rPr>
-          <w:rFonts w:ascii="Arial" w:hAnsi="Arial" w:cs="Arial"/>
-          <w:sz w:val="28"/>
+        <w:rPr>
+          <w:sz w:val="24"/>
+          <w:szCs w:val="24"/>
+        </w:rPr>
+      </w:pPr>
+      <w:r>
+        <w:rPr>
+          <w:rFonts w:ascii="Arial" w:hAnsi="Arial" w:cs="Arial"/>
+          <w:sz w:val="24"/>
+          <w:szCs w:val="24"/>
         </w:rPr>
         <w:t>Type</w:t>
       </w:r>
       <w:r>
         <w:rPr>
           <w:rFonts w:ascii="Arial" w:hAnsi="Arial" w:cs="Arial"/>
-          <w:sz w:val="28"/>
+          <w:sz w:val="24"/>
+          <w:szCs w:val="24"/>
         </w:rPr>
         <w:t xml:space="preserve"> today's date—month-day-year at the top right hand corner of the page. </w:t>
       </w:r>
@@ -1058,20 +1093,34 @@
           <w:numId w:val="4"/>
         </w:numPr>
         <w:spacing w:after="280"/>
-      </w:pPr>
-      <w:r>
-        <w:rPr>
-          <w:rFonts w:ascii="Arial" w:hAnsi="Arial" w:cs="Arial"/>
-          <w:sz w:val="28"/>
+        <w:rPr>
+          <w:sz w:val="24"/>
+          <w:szCs w:val="24"/>
+        </w:rPr>
+      </w:pPr>
+      <w:r>
+        <w:rPr>
+          <w:rFonts w:ascii="Arial" w:hAnsi="Arial" w:cs="Arial"/>
+          <w:sz w:val="24"/>
+          <w:szCs w:val="24"/>
         </w:rPr>
         <w:t>Type</w:t>
       </w:r>
       <w:r>
         <w:rPr>
           <w:rFonts w:ascii="Arial" w:hAnsi="Arial" w:cs="Arial"/>
-          <w:sz w:val="28"/>
-        </w:rPr>
-        <w:t xml:space="preserve"> the answer to the following multiplication problem directly </w:t>
+          <w:sz w:val="24"/>
+          <w:szCs w:val="24"/>
+        </w:rPr>
+        <w:t xml:space="preserve"> the answer to the following multiplication problem </w:t>
+      </w:r>
+      <w:r>
+        <w:rPr>
+          <w:rFonts w:ascii="Arial" w:hAnsi="Arial" w:cs="Arial"/>
+          <w:sz w:val="24"/>
+          <w:szCs w:val="24"/>
+        </w:rPr>
+        <w:t>after this question. 21x13.</w:t>
       </w:r>
     </w:p>
     <w:p>
@@ -1082,20 +1131,42 @@
           <w:numId w:val="4"/>
         </w:numPr>
         <w:spacing w:after="280"/>
-      </w:pPr>
-      <w:r>
-        <w:rPr>
-          <w:rFonts w:ascii="Arial" w:hAnsi="Arial" w:cs="Arial"/>
-          <w:sz w:val="28"/>
-        </w:rPr>
-        <w:t>W</w:t>
-      </w:r>
-      <w:r>
-        <w:rPr>
-          <w:rFonts w:ascii="Arial" w:hAnsi="Arial" w:cs="Arial"/>
-          <w:sz w:val="28"/>
-        </w:rPr>
-        <w:t xml:space="preserve">rite the name of the month that begins with the letter "D" on the left hand side of the page. </w:t>
+        <w:rPr>
+          <w:sz w:val="24"/>
+          <w:szCs w:val="24"/>
+        </w:rPr>
+      </w:pPr>
+      <w:r>
+        <w:rPr>
+          <w:rFonts w:ascii="Arial" w:hAnsi="Arial" w:cs="Arial"/>
+          <w:sz w:val="24"/>
+          <w:szCs w:val="24"/>
+        </w:rPr>
+        <w:t>Type</w:t>
+      </w:r>
+      <w:r>
+        <w:rPr>
+          <w:rFonts w:ascii="Arial" w:hAnsi="Arial" w:cs="Arial"/>
+          <w:sz w:val="24"/>
+          <w:szCs w:val="24"/>
+        </w:rPr>
+        <w:t xml:space="preserve"> the name of the month that begins with the letter "D" on the </w:t>
+      </w:r>
+      <w:r>
+        <w:rPr>
+          <w:rFonts w:ascii="Arial" w:hAnsi="Arial" w:cs="Arial"/>
+          <w:sz w:val="24"/>
+          <w:szCs w:val="24"/>
+        </w:rPr>
+        <w:t>bottom</w:t>
+      </w:r>
+      <w:r>
+        <w:rPr>
+          <w:rFonts w:ascii="Arial" w:hAnsi="Arial" w:cs="Arial"/>
+          <w:sz w:val="24"/>
+          <w:szCs w:val="24"/>
+        </w:rPr>
+        <w:t xml:space="preserve"> of the page. </w:t>
       </w:r>
     </w:p>
     <w:p>
@@ -1106,25 +1177,32 @@
           <w:numId w:val="4"/>
         </w:numPr>
         <w:spacing w:after="280"/>
-      </w:pPr>
-      <w:r>
-        <w:rPr>
-          <w:rFonts w:ascii="Arial" w:hAnsi="Arial" w:cs="Arial"/>
-          <w:sz w:val="28"/>
+        <w:rPr>
+          <w:sz w:val="24"/>
+          <w:szCs w:val="24"/>
+        </w:rPr>
+      </w:pPr>
+      <w:r>
+        <w:rPr>
+          <w:rFonts w:ascii="Arial" w:hAnsi="Arial" w:cs="Arial"/>
+          <w:sz w:val="24"/>
+          <w:szCs w:val="24"/>
         </w:rPr>
         <w:t xml:space="preserve">Add 15 to the answer you got in part #2, and </w:t>
       </w:r>
       <w:r>
         <w:rPr>
           <w:rFonts w:ascii="Arial" w:hAnsi="Arial" w:cs="Arial"/>
-          <w:sz w:val="28"/>
+          <w:sz w:val="24"/>
+          <w:szCs w:val="24"/>
         </w:rPr>
         <w:t>insert</w:t>
       </w:r>
       <w:r>
         <w:rPr>
           <w:rFonts w:ascii="Arial" w:hAnsi="Arial" w:cs="Arial"/>
-          <w:sz w:val="28"/>
+          <w:sz w:val="24"/>
+          <w:szCs w:val="24"/>
         </w:rPr>
         <w:t xml:space="preserve"> this new total directly underneath your answer for part #3. </w:t>
       </w:r>
@@ -1137,25 +1215,32 @@
           <w:numId w:val="4"/>
         </w:numPr>
         <w:spacing w:after="280"/>
-      </w:pPr>
-      <w:r>
-        <w:rPr>
-          <w:rFonts w:ascii="Arial" w:hAnsi="Arial" w:cs="Arial"/>
-          <w:sz w:val="28"/>
+        <w:rPr>
+          <w:sz w:val="24"/>
+          <w:szCs w:val="24"/>
+        </w:rPr>
+      </w:pPr>
+      <w:r>
+        <w:rPr>
+          <w:rFonts w:ascii="Arial" w:hAnsi="Arial" w:cs="Arial"/>
+          <w:sz w:val="24"/>
+          <w:szCs w:val="24"/>
         </w:rPr>
         <w:t>Write the names of your favorite singer and your favorite music group</w:t>
       </w:r>
       <w:r>
         <w:rPr>
           <w:rFonts w:ascii="Arial" w:hAnsi="Arial" w:cs="Arial"/>
-          <w:sz w:val="28"/>
+          <w:sz w:val="24"/>
+          <w:szCs w:val="24"/>
         </w:rPr>
         <w:t xml:space="preserve"> here</w:t>
       </w:r>
       <w:r>
         <w:rPr>
           <w:rFonts w:ascii="Arial" w:hAnsi="Arial" w:cs="Arial"/>
-          <w:sz w:val="28"/>
+          <w:sz w:val="24"/>
+          <w:szCs w:val="24"/>
         </w:rPr>
         <w:t xml:space="preserve">. </w:t>
       </w:r>
@@ -1168,13 +1253,34 @@
           <w:numId w:val="4"/>
         </w:numPr>
         <w:spacing w:after="280"/>
-      </w:pPr>
-      <w:r>
-        <w:rPr>
-          <w:rFonts w:ascii="Arial" w:hAnsi="Arial" w:cs="Arial"/>
-          <w:sz w:val="28"/>
-        </w:rPr>
-        <w:t xml:space="preserve">On the first line of the page, write "This quiz is very easy." </w:t>
+        <w:rPr>
+          <w:sz w:val="24"/>
+          <w:szCs w:val="24"/>
+        </w:rPr>
+      </w:pPr>
+      <w:r>
+        <w:rPr>
+          <w:rFonts w:ascii="Arial" w:hAnsi="Arial" w:cs="Arial"/>
+          <w:sz w:val="24"/>
+          <w:szCs w:val="24"/>
+        </w:rPr>
+        <w:t xml:space="preserve">On the </w:t>
+      </w:r>
+      <w:r>
+        <w:rPr>
+          <w:rFonts w:ascii="Arial" w:hAnsi="Arial" w:cs="Arial"/>
+          <w:sz w:val="24"/>
+          <w:szCs w:val="24"/>
+        </w:rPr>
+        <w:t>top</w:t>
+      </w:r>
+      <w:r>
+        <w:rPr>
+          <w:rFonts w:ascii="Arial" w:hAnsi="Arial" w:cs="Arial"/>
+          <w:sz w:val="24"/>
+          <w:szCs w:val="24"/>
+        </w:rPr>
+        <w:t xml:space="preserve"> of the page, write "This quiz is very easy." </w:t>
       </w:r>
     </w:p>
     <w:p>
@@ -1185,13 +1291,26 @@
           <w:numId w:val="4"/>
         </w:numPr>
         <w:spacing w:after="280"/>
-      </w:pPr>
-      <w:r>
-        <w:rPr>
-          <w:rFonts w:ascii="Arial" w:hAnsi="Arial" w:cs="Arial"/>
-          <w:sz w:val="28"/>
-        </w:rPr>
-        <w:t>Enter 3 Z’s and underline them.</w:t>
+        <w:rPr>
+          <w:sz w:val="24"/>
+          <w:szCs w:val="24"/>
+        </w:rPr>
+      </w:pPr>
+      <w:r>
+        <w:rPr>
+          <w:rFonts w:ascii="Arial" w:hAnsi="Arial" w:cs="Arial"/>
+          <w:sz w:val="24"/>
+          <w:szCs w:val="24"/>
+        </w:rPr>
+        <w:t>Enter 3 Z’s and underlin</w:t>
+      </w:r>
+      <w:r>
+        <w:rPr>
+          <w:rFonts w:ascii="Arial" w:hAnsi="Arial" w:cs="Arial"/>
+          <w:sz w:val="24"/>
+          <w:szCs w:val="24"/>
+        </w:rPr>
+        <w:t>e them here.</w:t>
       </w:r>
     </w:p>
     <w:p>
@@ -1202,13 +1321,26 @@
           <w:numId w:val="4"/>
         </w:numPr>
         <w:spacing w:after="280"/>
-      </w:pPr>
-      <w:r>
-        <w:rPr>
-          <w:rFonts w:ascii="Arial" w:hAnsi="Arial" w:cs="Arial"/>
-          <w:sz w:val="28"/>
-        </w:rPr>
-        <w:t xml:space="preserve">Directly above your answer to part #7, enter the words “I’m sleepy” </w:t>
+        <w:rPr>
+          <w:sz w:val="24"/>
+          <w:szCs w:val="24"/>
+        </w:rPr>
+      </w:pPr>
+      <w:r>
+        <w:rPr>
+          <w:rFonts w:ascii="Arial" w:hAnsi="Arial" w:cs="Arial"/>
+          <w:sz w:val="24"/>
+          <w:szCs w:val="24"/>
+        </w:rPr>
+        <w:t>Right before</w:t>
+      </w:r>
+      <w:r>
+        <w:rPr>
+          <w:rFonts w:ascii="Arial" w:hAnsi="Arial" w:cs="Arial"/>
+          <w:sz w:val="24"/>
+          <w:szCs w:val="24"/>
+        </w:rPr>
+        <w:t xml:space="preserve"> your answer to part #7, enter the words “I’m sleepy” </w:t>
       </w:r>
     </w:p>
     <w:p>
@@ -1219,11 +1351,16 @@
           <w:numId w:val="4"/>
         </w:numPr>
         <w:spacing w:after="280"/>
-      </w:pPr>
-      <w:r>
-        <w:rPr>
-          <w:rFonts w:ascii="Arial" w:hAnsi="Arial" w:cs="Arial"/>
-          <w:sz w:val="28"/>
+        <w:rPr>
+          <w:sz w:val="24"/>
+          <w:szCs w:val="24"/>
+        </w:rPr>
+      </w:pPr>
+      <w:r>
+        <w:rPr>
+          <w:rFonts w:ascii="Arial" w:hAnsi="Arial" w:cs="Arial"/>
+          <w:sz w:val="24"/>
+          <w:szCs w:val="24"/>
         </w:rPr>
         <w:t xml:space="preserve">After your answer for #7, write the name of the first president of the United States. If you don't know who this is, write your own name instead. </w:t>
       </w:r>
@@ -1236,29 +1373,50 @@
           <w:numId w:val="4"/>
         </w:numPr>
         <w:spacing w:after="280"/>
-      </w:pPr>
-      <w:r>
-        <w:rPr>
-          <w:rFonts w:ascii="Arial" w:hAnsi="Arial" w:cs="Arial"/>
-          <w:sz w:val="28"/>
-        </w:rPr>
-        <w:t xml:space="preserve">Write the name of any country that begins with the letter "C" directly underneath you </w:t>
-      </w:r>
-      <w:proofErr w:type="gramStart"/>
-      <w:r>
-        <w:rPr>
-          <w:rFonts w:ascii="Arial" w:hAnsi="Arial" w:cs="Arial"/>
-          <w:sz w:val="28"/>
-        </w:rPr>
-        <w:t>answer</w:t>
-      </w:r>
-      <w:proofErr w:type="gramEnd"/>
-      <w:r>
-        <w:rPr>
-          <w:rFonts w:ascii="Arial" w:hAnsi="Arial" w:cs="Arial"/>
-          <w:sz w:val="28"/>
-        </w:rPr>
-        <w:t xml:space="preserve"> to part #2. </w:t>
+        <w:rPr>
+          <w:sz w:val="24"/>
+          <w:szCs w:val="24"/>
+        </w:rPr>
+      </w:pPr>
+      <w:r>
+        <w:rPr>
+          <w:rFonts w:ascii="Arial" w:hAnsi="Arial" w:cs="Arial"/>
+          <w:sz w:val="24"/>
+          <w:szCs w:val="24"/>
+        </w:rPr>
+        <w:t xml:space="preserve">Write the name of any country that begins with the letter "C" directly </w:t>
+      </w:r>
+      <w:r>
+        <w:rPr>
+          <w:rFonts w:ascii="Arial" w:hAnsi="Arial" w:cs="Arial"/>
+          <w:sz w:val="24"/>
+          <w:szCs w:val="24"/>
+        </w:rPr>
+        <w:t>after</w:t>
+      </w:r>
+      <w:r>
+        <w:rPr>
+          <w:rFonts w:ascii="Arial" w:hAnsi="Arial" w:cs="Arial"/>
+          <w:sz w:val="24"/>
+          <w:szCs w:val="24"/>
+        </w:rPr>
+        <w:t xml:space="preserve"> you</w:t>
+      </w:r>
+      <w:r>
+        <w:rPr>
+          <w:rFonts w:ascii="Arial" w:hAnsi="Arial" w:cs="Arial"/>
+          <w:sz w:val="24"/>
+          <w:szCs w:val="24"/>
+        </w:rPr>
+        <w:t>r</w:t>
+      </w:r>
+      <w:r>
+        <w:rPr>
+          <w:rFonts w:ascii="Arial" w:hAnsi="Arial" w:cs="Arial"/>
+          <w:sz w:val="24"/>
+          <w:szCs w:val="24"/>
+        </w:rPr>
+        <w:t xml:space="preserve"> answer to part #2. </w:t>
       </w:r>
     </w:p>
     <w:p>
@@ -1269,11 +1427,16 @@
           <w:numId w:val="4"/>
         </w:numPr>
         <w:spacing w:after="280"/>
-      </w:pPr>
-      <w:r>
-        <w:rPr>
-          <w:rFonts w:ascii="Arial" w:hAnsi="Arial" w:cs="Arial"/>
-          <w:sz w:val="28"/>
+        <w:rPr>
+          <w:sz w:val="24"/>
+          <w:szCs w:val="24"/>
+        </w:rPr>
+      </w:pPr>
+      <w:r>
+        <w:rPr>
+          <w:rFonts w:ascii="Arial" w:hAnsi="Arial" w:cs="Arial"/>
+          <w:sz w:val="24"/>
+          <w:szCs w:val="24"/>
         </w:rPr>
         <w:t xml:space="preserve">Stand up, shout “hooray!”, and sit down. </w:t>
       </w:r>
@@ -1286,13 +1449,26 @@
           <w:numId w:val="4"/>
         </w:numPr>
         <w:spacing w:after="280"/>
-      </w:pPr>
-      <w:r>
-        <w:rPr>
-          <w:rFonts w:ascii="Arial" w:hAnsi="Arial" w:cs="Arial"/>
-          <w:sz w:val="28"/>
-        </w:rPr>
-        <w:t xml:space="preserve">Take the number of dwarfs in the Snow White story and add it to the number of bears in the Goldilocks story. Divide by 2. Enter the answer. </w:t>
+        <w:rPr>
+          <w:sz w:val="24"/>
+          <w:szCs w:val="24"/>
+        </w:rPr>
+      </w:pPr>
+      <w:r>
+        <w:rPr>
+          <w:rFonts w:ascii="Arial" w:hAnsi="Arial" w:cs="Arial"/>
+          <w:sz w:val="24"/>
+          <w:szCs w:val="24"/>
+        </w:rPr>
+        <w:t>Take the number of dwarfs in the Snow White story and add it to the number of bears in the Goldilocks story.</w:t>
+      </w:r>
+      <w:r>
+        <w:rPr>
+          <w:rFonts w:ascii="Arial" w:hAnsi="Arial" w:cs="Arial"/>
+          <w:sz w:val="24"/>
+          <w:szCs w:val="24"/>
+        </w:rPr>
+        <w:t xml:space="preserve"> Divide by 2. Enter the answer here.</w:t>
       </w:r>
     </w:p>
     <w:p>
@@ -1303,13 +1479,34 @@
           <w:numId w:val="4"/>
         </w:numPr>
         <w:spacing w:after="280"/>
-      </w:pPr>
-      <w:r>
-        <w:rPr>
-          <w:rFonts w:ascii="Arial" w:hAnsi="Arial" w:cs="Arial"/>
-          <w:sz w:val="28"/>
-        </w:rPr>
-        <w:t xml:space="preserve">Think of a number between 1 and 50. Double that number. Add 20. Add 6. Subtract 17. Subtract 9. Divide by 2. Write this number on your quiz paper directly underneath your answer to part #11. </w:t>
+        <w:rPr>
+          <w:sz w:val="24"/>
+          <w:szCs w:val="24"/>
+        </w:rPr>
+      </w:pPr>
+      <w:r>
+        <w:rPr>
+          <w:rFonts w:ascii="Arial" w:hAnsi="Arial" w:cs="Arial"/>
+          <w:sz w:val="24"/>
+          <w:szCs w:val="24"/>
+        </w:rPr>
+        <w:t xml:space="preserve">Think of a number between 1 and 50. Double that number. Add 20. Add 6. Subtract 17. Subtract 9. Divide by 2. Write this number on your quiz paper directly </w:t>
+      </w:r>
+      <w:r>
+        <w:rPr>
+          <w:rFonts w:ascii="Arial" w:hAnsi="Arial" w:cs="Arial"/>
+          <w:sz w:val="24"/>
+          <w:szCs w:val="24"/>
+        </w:rPr>
+        <w:t>after</w:t>
+      </w:r>
+      <w:r>
+        <w:rPr>
+          <w:rFonts w:ascii="Arial" w:hAnsi="Arial" w:cs="Arial"/>
+          <w:sz w:val="24"/>
+          <w:szCs w:val="24"/>
+        </w:rPr>
+        <w:t xml:space="preserve"> your answer to part #11. </w:t>
       </w:r>
     </w:p>
     <w:p>
@@ -1320,13 +1517,17 @@
           <w:numId w:val="4"/>
         </w:numPr>
         <w:spacing w:after="280"/>
-      </w:pPr>
-      <w:r>
-        <w:rPr>
-          <w:rFonts w:ascii="Arial" w:hAnsi="Arial" w:cs="Arial"/>
-          <w:sz w:val="28"/>
-        </w:rPr>
-        <w:lastRenderedPageBreak/>
+        <w:rPr>
+          <w:sz w:val="24"/>
+          <w:szCs w:val="24"/>
+        </w:rPr>
+      </w:pPr>
+      <w:r>
+        <w:rPr>
+          <w:rFonts w:ascii="Arial" w:hAnsi="Arial" w:cs="Arial"/>
+          <w:sz w:val="24"/>
+          <w:szCs w:val="24"/>
+        </w:rPr>
         <w:t xml:space="preserve">Now that you have carefully read all of the parts so far, and you have not carried out any of the actual work, skip the next 2 parts and go back and only complete part #3. </w:t>
       </w:r>
     </w:p>
@@ -1338,11 +1539,16 @@
           <w:numId w:val="4"/>
         </w:numPr>
         <w:spacing w:after="280"/>
-      </w:pPr>
-      <w:r>
-        <w:rPr>
-          <w:rFonts w:ascii="Arial" w:hAnsi="Arial" w:cs="Arial"/>
-          <w:sz w:val="28"/>
+        <w:rPr>
+          <w:sz w:val="24"/>
+          <w:szCs w:val="24"/>
+        </w:rPr>
+      </w:pPr>
+      <w:r>
+        <w:rPr>
+          <w:rFonts w:ascii="Arial" w:hAnsi="Arial" w:cs="Arial"/>
+          <w:sz w:val="24"/>
+          <w:szCs w:val="24"/>
         </w:rPr>
         <w:t xml:space="preserve">The name of the first president of the United States is George Washington. He was president from 1789 until 1797. Add the 2 dates together to see if the total is less than 5000. </w:t>
       </w:r>
@@ -1355,11 +1561,16 @@
           <w:numId w:val="4"/>
         </w:numPr>
         <w:spacing w:after="280"/>
-      </w:pPr>
-      <w:r>
-        <w:rPr>
-          <w:rFonts w:ascii="Arial" w:hAnsi="Arial" w:cs="Arial"/>
-          <w:sz w:val="28"/>
+        <w:rPr>
+          <w:sz w:val="24"/>
+          <w:szCs w:val="24"/>
+        </w:rPr>
+      </w:pPr>
+      <w:r>
+        <w:rPr>
+          <w:rFonts w:ascii="Arial" w:hAnsi="Arial" w:cs="Arial"/>
+          <w:sz w:val="24"/>
+          <w:szCs w:val="24"/>
         </w:rPr>
         <w:t xml:space="preserve">You should not be reading the end of the exam before the beginning of the exam, but now that you are here you have just wasted some of the time you may need to complete the quiz. </w:t>
       </w:r>
@@ -1368,22 +1579,6 @@
       <w:pPr>
         <w:spacing w:after="240"/>
       </w:pPr>
-    </w:p>
-    <w:p>
-      <w:pPr>
-        <w:pStyle w:val="ListParagraph"/>
-        <w:numPr>
-          <w:ilvl w:val="0"/>
-          <w:numId w:val="4"/>
-        </w:numPr>
-      </w:pPr>
-      <w:r>
-        <w:rPr>
-          <w:rFonts w:ascii="Arial" w:hAnsi="Arial" w:cs="Arial"/>
-          <w:sz w:val="28"/>
-        </w:rPr>
-        <w:br w:type="page"/>
-      </w:r>
     </w:p>
     <w:p>
       <w:pPr>
@@ -1594,8 +1789,6 @@
         </w:rPr>
         <w:t>Make a person and put him on the pyramid</w:t>
       </w:r>
-      <w:bookmarkStart w:id="0" w:name="_GoBack"/>
-      <w:bookmarkEnd w:id="0"/>
     </w:p>
     <w:sectPr>
       <w:pgSz w:w="12240" w:h="15840"/>

</xml_diff>

<commit_message>
Made some changes while reviewing Scott's following direction quiz
</commit_message>
<xml_diff>
--- a/Unit1/Unit1 15-16.docx
+++ b/Unit1/Unit1 15-16.docx
@@ -1062,7 +1062,13 @@
         <w:rPr>
           <w:rFonts w:ascii="Arial" w:hAnsi="Arial" w:cs="Arial"/>
         </w:rPr>
-        <w:t>Write the names of your favorite singer and your favorite music group</w:t>
+        <w:t>Type</w:t>
+      </w:r>
+      <w:r>
+        <w:rPr>
+          <w:rFonts w:ascii="Arial" w:hAnsi="Arial" w:cs="Arial"/>
+        </w:rPr>
+        <w:t xml:space="preserve"> the names of your favorite singer and your favorite music group</w:t>
       </w:r>
       <w:r>
         <w:rPr>
@@ -1178,7 +1184,13 @@
         <w:rPr>
           <w:rFonts w:ascii="Arial" w:hAnsi="Arial" w:cs="Arial"/>
         </w:rPr>
-        <w:t xml:space="preserve">Write the name of any country that begins with the letter "C" directly </w:t>
+        <w:t>Type</w:t>
+      </w:r>
+      <w:r>
+        <w:rPr>
+          <w:rFonts w:ascii="Arial" w:hAnsi="Arial" w:cs="Arial"/>
+        </w:rPr>
+        <w:t xml:space="preserve"> the name of any country that begins with the letter "C" directly </w:t>
       </w:r>
       <w:r>
         <w:rPr>
@@ -1256,19 +1268,19 @@
         <w:rPr>
           <w:rFonts w:ascii="Arial" w:hAnsi="Arial" w:cs="Arial"/>
         </w:rPr>
-        <w:t xml:space="preserve">Think of a number between 1 and 50. Double that number. Add 20. Add 6. Subtract 17. Subtract 9. Divide by 2. Write this number on your quiz paper directly </w:t>
-      </w:r>
-      <w:r>
-        <w:rPr>
-          <w:rFonts w:ascii="Arial" w:hAnsi="Arial" w:cs="Arial"/>
-        </w:rPr>
-        <w:t>after</w:t>
-      </w:r>
-      <w:r>
-        <w:rPr>
-          <w:rFonts w:ascii="Arial" w:hAnsi="Arial" w:cs="Arial"/>
-        </w:rPr>
-        <w:t xml:space="preserve"> your answer to part #11. </w:t>
+        <w:t xml:space="preserve">Think of a number between 1 and 50. Double that number. Add 20. Add 6. Subtract 17. Subtract 9. Divide by 2. </w:t>
+      </w:r>
+      <w:r>
+        <w:rPr>
+          <w:rFonts w:ascii="Arial" w:hAnsi="Arial" w:cs="Arial"/>
+        </w:rPr>
+        <w:t>Type the</w:t>
+      </w:r>
+      <w:r>
+        <w:rPr>
+          <w:rFonts w:ascii="Arial" w:hAnsi="Arial" w:cs="Arial"/>
+        </w:rPr>
+        <w:t xml:space="preserve"> number here.</w:t>
       </w:r>
     </w:p>
     <w:p>
@@ -1368,7 +1380,6 @@
         <w:rPr>
           <w:rFonts w:ascii="Arial" w:hAnsi="Arial" w:cs="Arial"/>
         </w:rPr>
-        <w:lastRenderedPageBreak/>
         <w:t xml:space="preserve">Draw a picture of a mustang next to the house. </w:t>
       </w:r>
     </w:p>
@@ -1381,6 +1392,7 @@
         <w:rPr>
           <w:rFonts w:ascii="Arial" w:hAnsi="Arial" w:cs="Arial"/>
         </w:rPr>
+        <w:lastRenderedPageBreak/>
         <w:t xml:space="preserve">Draw a picture of the sun in the sky. </w:t>
       </w:r>
     </w:p>
@@ -1415,7 +1427,23 @@
           <w:rFonts w:ascii="Arial" w:hAnsi="Arial" w:cs="Arial"/>
           <w:highlight w:val="green"/>
         </w:rPr>
-        <w:t xml:space="preserve"> pipe cleaners)</w:t>
+        <w:t xml:space="preserve"> pipe cleaners</w:t>
+      </w:r>
+      <w:r>
+        <w:rPr>
+          <w:rFonts w:ascii="Arial" w:hAnsi="Arial" w:cs="Arial"/>
+          <w:highlight w:val="green"/>
+        </w:rPr>
+        <w:t xml:space="preserve"> or wiki sticks</w:t>
+      </w:r>
+      <w:bookmarkStart w:id="0" w:name="_GoBack"/>
+      <w:bookmarkEnd w:id="0"/>
+      <w:r>
+        <w:rPr>
+          <w:rFonts w:ascii="Arial" w:hAnsi="Arial" w:cs="Arial"/>
+          <w:highlight w:val="green"/>
+        </w:rPr>
+        <w:t>)</w:t>
       </w:r>
     </w:p>
     <w:p>
@@ -1509,8 +1537,6 @@
         <w:spacing w:after="280"/>
         <w:ind w:left="720"/>
       </w:pPr>
-      <w:bookmarkStart w:id="0" w:name="_GoBack"/>
-      <w:bookmarkEnd w:id="0"/>
       <w:r>
         <w:rPr>
           <w:rFonts w:ascii="Arial" w:hAnsi="Arial" w:cs="Arial"/>

</xml_diff>